<commit_message>
AutoMapper Documentation has been updated
</commit_message>
<xml_diff>
--- a/AutoMapper.docx
+++ b/AutoMapper.docx
@@ -24,7 +24,13 @@
         <w:rPr>
           <w:rtl w:val="0"/>
         </w:rPr>
-        <w:t xml:space="preserve">Biz security cəhətdən project daxilində Front’a database’dən gələn Entity object’ləri bir başa olaraq göndərməyimiz təhlükəlidir. Çünki biz bu object’ləri bir başa ötürsək əlçatan olmamalı bir sıra dataları da (property’ləri) göndərmiş </w:t>
+        <w:t xml:space="preserve">S</w:t>
+      </w:r>
+      <w:r>
+        <w:rPr>
+          <w:rtl w:val="0"/>
+        </w:rPr>
+        <w:t xml:space="preserve">ecurity cəhətdən project daxilində Front’a, Database’dən gələn Entity object’ləri bir başa olaraq göndərməyimiz təhlükəlidir. Çünki biz bu object’ləri bir başa ötürsək əlçatan olmamalı bir sıra dataları da (property’ləri) göndərmiş </w:t>
       </w:r>
       <w:r>
         <w:rPr>
@@ -57,7 +63,7 @@
         <w:rPr>
           <w:rtl w:val="0"/>
         </w:rPr>
-        <w:t xml:space="preserve">Hər dəfə datanın ötürülməsi və ya qəbul olunması zamanı yeni ViewModel &amp; DTO və ya Entity object yaradılması və dəyərlərin mənimsədilməsi həm kod təkrarına gətirib çıxarır həm də vaxt itkisinə. Bu problemin qarşısını isə reflection ilə rahatlıqla ala bilərik. Lakin bunu bizim üçün əvvəlcədən edib, AutoMapper package halına salıblar.</w:t>
+        <w:t xml:space="preserve">Hər dəfə datanın ötürülməsi və ya qəbul olunması zamanı yeni ViewModel &amp; DTO və ya Entity object yaradılması və dəyərlərin birindən digərinə mənimsədilməsi həm kod təkrarına gətirib çıxarır həm də vaxt itkisinə. Bu problemin qarşısını isə reflection ilə rahatlıqla ala bilərik. Lakin bunu bizim üçün əvvəlcədən edib, AutoMapper package halına salıblar.</w:t>
       </w:r>
     </w:p>
     <w:p>
@@ -165,6 +171,30 @@
         <w:rPr>
           <w:rtl w:val="0"/>
         </w:rPr>
+      </w:r>
+    </w:p>
+    <w:p>
+      <w:pPr>
+        <w:rPr>
+          <w:b w:val="1"/>
+        </w:rPr>
+      </w:pPr>
+      <w:r>
+        <w:rPr>
+          <w:b w:val="1"/>
+          <w:rtl w:val="0"/>
+        </w:rPr>
+        <w:t xml:space="preserve">Add AutoMapper Configuration</w:t>
+      </w:r>
+    </w:p>
+    <w:p>
+      <w:pPr>
+        <w:rPr/>
+      </w:pPr>
+      <w:r>
+        <w:rPr>
+          <w:rtl w:val="0"/>
+        </w:rPr>
         <w:t xml:space="preserve">Sonda services olaraq adlandırdığımız hissədə gəlib builder.Services.AddAutoMapper(typeof(mapperAssembly)); vasitəsilə Mapper class’ların yerləşdiyi Assembly’ni tanıdaraq prosesi yekunlaşdırırıq. </w:t>
       </w:r>
     </w:p>
@@ -176,7 +206,7 @@
         <w:rPr>
           <w:rtl w:val="0"/>
         </w:rPr>
-        <w:t xml:space="preserve">Dependency injection ilə Mapper’dan istifadə edəcəyimiz class daxilində IMapper object’i çağırırıq, Map&lt;R&gt;(T); method’u tətbiq edib R type object’i alırıq.</w:t>
+        <w:t xml:space="preserve">Dependency injection ilə Mapper’dan istifadə edəcəyimiz class daxilində IMapper object’i çağırırıq, Map&lt;R&gt;(T); method’u tətbiq edib R type object’i əldə edirik.</w:t>
       </w:r>
     </w:p>
     <w:sectPr>

</xml_diff>